<commit_message>
Commit - Mudança nas cores dos titulos
</commit_message>
<xml_diff>
--- a/PastaDocumentos/PESQUISA-SISTEMAS-ESTACIONAMENTO.docx
+++ b/PastaDocumentos/PESQUISA-SISTEMAS-ESTACIONAMENTO.docx
@@ -6,13 +6,37 @@
       <w:pPr>
         <w:rPr>
           <w:rFonts w:ascii="Lato" w:hAnsi="Lato"/>
-        </w:rPr>
-      </w:pPr>
-      <w:r>
-        <w:rPr>
-          <w:rFonts w:ascii="Lato" w:hAnsi="Lato"/>
+          <w:b/>
+          <w:bCs/>
+          <w:color w:val="FF0000"/>
+        </w:rPr>
+      </w:pPr>
+      <w:r>
+        <w:rPr>
+          <w:rFonts w:ascii="Lato" w:hAnsi="Lato"/>
+          <w:b/>
+          <w:bCs/>
+          <w:color w:val="FF0000"/>
         </w:rPr>
         <w:t>RESULTADO LEVANTAMENTO DE PESQUISA DE SISTEMAS DE ESTACIONAMENTO</w:t>
+      </w:r>
+      <w:r>
+        <w:rPr>
+          <w:rFonts w:ascii="Lato" w:hAnsi="Lato"/>
+          <w:b/>
+          <w:bCs/>
+          <w:color w:val="FF0000"/>
+        </w:rPr>
+        <w:t xml:space="preserve"> </w:t>
+      </w:r>
+      <w:r>
+        <w:rPr>
+          <w:rFonts w:ascii="Lato" w:hAnsi="Lato"/>
+          <w:b/>
+          <w:bCs/>
+          <w:color w:val="FF0000"/>
+        </w:rPr>
+        <w:t>(BENCHMARKING)</w:t>
       </w:r>
     </w:p>
     <w:p>
@@ -22,14 +46,11 @@
         </w:pBdr>
         <w:rPr>
           <w:rFonts w:ascii="Lato" w:hAnsi="Lato"/>
-        </w:rPr>
-      </w:pPr>
-      <w:r>
-        <w:rPr>
-          <w:rFonts w:ascii="Lato" w:hAnsi="Lato"/>
-        </w:rPr>
-        <w:t>(BENCHMARKING)</w:t>
-      </w:r>
+          <w:b/>
+          <w:bCs/>
+          <w:color w:val="FF0000"/>
+        </w:rPr>
+      </w:pPr>
     </w:p>
     <w:p>
       <w:pPr>
@@ -1135,7 +1156,7 @@
         </w:rPr>
         <w:lastRenderedPageBreak/>
         <w:drawing>
-          <wp:inline distT="0" distB="0" distL="0" distR="0" wp14:anchorId="1F28ADD6" wp14:editId="54CA447D">
+          <wp:inline distT="0" distB="0" distL="0" distR="0" wp14:anchorId="1F28ADD6" wp14:editId="4E8C62BF">
             <wp:extent cx="4724398" cy="2845645"/>
             <wp:effectExtent l="0" t="0" r="0" b="0"/>
             <wp:docPr id="847636357" name="Imagem 847636357" title="Inserindo imagem..."/>
@@ -1420,13 +1441,7 @@
         <w:rPr>
           <w:rFonts w:ascii="Lato" w:hAnsi="Lato"/>
         </w:rPr>
-        <w:t xml:space="preserve"> – </w:t>
-      </w:r>
-      <w:r>
-        <w:rPr>
-          <w:rFonts w:ascii="Lato" w:hAnsi="Lato"/>
-        </w:rPr>
-        <w:t>https://iluminarsistemas.com.br/gestacionamento/</w:t>
+        <w:t xml:space="preserve"> – https://iluminarsistemas.com.br/gestacionamento/</w:t>
       </w:r>
     </w:p>
     <w:p>
@@ -3120,6 +3135,12 @@
 </file>
 
 <file path=customXml/item1.xml><?xml version="1.0" encoding="utf-8"?>
+<p:properties xmlns:p="http://schemas.microsoft.com/office/2006/metadata/properties" xmlns:xsi="http://www.w3.org/2001/XMLSchema-instance" xmlns:pc="http://schemas.microsoft.com/office/infopath/2007/PartnerControls">
+  <documentManagement/>
+</p:properties>
+</file>
+
+<file path=customXml/item2.xml><?xml version="1.0" encoding="utf-8"?>
 <ct:contentTypeSchema xmlns:ct="http://schemas.microsoft.com/office/2006/metadata/contentType" xmlns:ma="http://schemas.microsoft.com/office/2006/metadata/properties/metaAttributes" ct:_="" ma:_="" ma:contentTypeName="Documento" ma:contentTypeID="0x01010056D2D8045433E642BB25C35CDD993174" ma:contentTypeVersion="4" ma:contentTypeDescription="Crie um novo documento." ma:contentTypeScope="" ma:versionID="2151bdd4bc6b050d412b452b1528e986">
   <xsd:schema xmlns:xsd="http://www.w3.org/2001/XMLSchema" xmlns:xs="http://www.w3.org/2001/XMLSchema" xmlns:p="http://schemas.microsoft.com/office/2006/metadata/properties" xmlns:ns2="1145ee8f-69bf-46fb-aea4-f74bb95fe5e5" targetNamespace="http://schemas.microsoft.com/office/2006/metadata/properties" ma:root="true" ma:fieldsID="7608e2ff1da4c73a2001a81929999f91" ns2:_="">
     <xsd:import namespace="1145ee8f-69bf-46fb-aea4-f74bb95fe5e5"/>
@@ -3263,12 +3284,6 @@
 </ct:contentTypeSchema>
 </file>
 
-<file path=customXml/item2.xml><?xml version="1.0" encoding="utf-8"?>
-<p:properties xmlns:p="http://schemas.microsoft.com/office/2006/metadata/properties" xmlns:xsi="http://www.w3.org/2001/XMLSchema-instance" xmlns:pc="http://schemas.microsoft.com/office/infopath/2007/PartnerControls">
-  <documentManagement/>
-</p:properties>
-</file>
-
 <file path=customXml/item3.xml><?xml version="1.0" encoding="utf-8"?>
 <?mso-contentType ?>
 <FormTemplates xmlns="http://schemas.microsoft.com/sharepoint/v3/contenttype/forms">
@@ -3279,6 +3294,15 @@
 </file>
 
 <file path=customXml/itemProps1.xml><?xml version="1.0" encoding="utf-8"?>
+<ds:datastoreItem xmlns:ds="http://schemas.openxmlformats.org/officeDocument/2006/customXml" ds:itemID="{06EFB5C6-D948-46D9-9F7F-E8562C44BCF9}">
+  <ds:schemaRefs>
+    <ds:schemaRef ds:uri="http://schemas.microsoft.com/office/2006/metadata/properties"/>
+    <ds:schemaRef ds:uri="http://schemas.microsoft.com/office/infopath/2007/PartnerControls"/>
+  </ds:schemaRefs>
+</ds:datastoreItem>
+</file>
+
+<file path=customXml/itemProps2.xml><?xml version="1.0" encoding="utf-8"?>
 <ds:datastoreItem xmlns:ds="http://schemas.openxmlformats.org/officeDocument/2006/customXml" ds:itemID="{E34F2FD7-DA95-4551-B21D-028067017683}">
   <ds:schemaRefs>
     <ds:schemaRef ds:uri="http://schemas.microsoft.com/office/2006/metadata/contentType"/>
@@ -3296,15 +3320,6 @@
 </ds:datastoreItem>
 </file>
 
-<file path=customXml/itemProps2.xml><?xml version="1.0" encoding="utf-8"?>
-<ds:datastoreItem xmlns:ds="http://schemas.openxmlformats.org/officeDocument/2006/customXml" ds:itemID="{06EFB5C6-D948-46D9-9F7F-E8562C44BCF9}">
-  <ds:schemaRefs>
-    <ds:schemaRef ds:uri="http://schemas.microsoft.com/office/2006/metadata/properties"/>
-    <ds:schemaRef ds:uri="http://schemas.microsoft.com/office/infopath/2007/PartnerControls"/>
-  </ds:schemaRefs>
-</ds:datastoreItem>
-</file>
-
 <file path=customXml/itemProps3.xml><?xml version="1.0" encoding="utf-8"?>
 <ds:datastoreItem xmlns:ds="http://schemas.openxmlformats.org/officeDocument/2006/customXml" ds:itemID="{2CEA23AF-373B-473B-81D9-CF5B711E05AF}">
   <ds:schemaRefs>

</xml_diff>